<commit_message>
Java concepts small visual changes
</commit_message>
<xml_diff>
--- a/Java/Java Concepts.docx
+++ b/Java/Java Concepts.docx
@@ -2377,14 +2377,7 @@
                 <w:rStyle w:val="Hyperlink"/>
                 <w:noProof/>
               </w:rPr>
-              <w:t>1.6.2. Switch Statemen</w:t>
-            </w:r>
-            <w:r>
-              <w:rPr>
-                <w:rStyle w:val="Hyperlink"/>
-                <w:noProof/>
-              </w:rPr>
-              <w:t>t</w:t>
+              <w:t>1.6.2. Switch Statement</w:t>
             </w:r>
             <w:r>
               <w:rPr>
@@ -7489,7 +7482,6 @@
         <w:gridCol w:w="2214"/>
         <w:gridCol w:w="2214"/>
         <w:gridCol w:w="2214"/>
-        <w:gridCol w:w="2214"/>
       </w:tblGrid>
       <w:tr>
         <w:trPr>
@@ -7528,20 +7520,7 @@
               <w:cnfStyle w:val="100000000000"/>
             </w:pPr>
             <w:r>
-              <w:t>Abstract Class</w:t>
-            </w:r>
-          </w:p>
-        </w:tc>
-        <w:tc>
-          <w:tcPr>
-            <w:tcW w:w="2214" w:type="dxa"/>
-          </w:tcPr>
-          <w:p>
-            <w:pPr>
-              <w:cnfStyle w:val="100000000000"/>
-            </w:pPr>
-            <w:r>
-              <w:t>Class</w:t>
+              <w:t>(Abstract) Class</w:t>
             </w:r>
           </w:p>
         </w:tc>
@@ -7571,19 +7550,6 @@
             </w:pPr>
             <w:r>
               <w:t>N Interfaces</w:t>
-            </w:r>
-          </w:p>
-        </w:tc>
-        <w:tc>
-          <w:tcPr>
-            <w:tcW w:w="2214" w:type="dxa"/>
-          </w:tcPr>
-          <w:p>
-            <w:pPr>
-              <w:cnfStyle w:val="000000100000"/>
-            </w:pPr>
-            <w:r>
-              <w:t>1 (Abstract) Class</w:t>
             </w:r>
           </w:p>
         </w:tc>
@@ -7637,19 +7603,6 @@
             </w:r>
           </w:p>
         </w:tc>
-        <w:tc>
-          <w:tcPr>
-            <w:tcW w:w="2214" w:type="dxa"/>
-          </w:tcPr>
-          <w:p>
-            <w:pPr>
-              <w:cnfStyle w:val="000000000000"/>
-            </w:pPr>
-            <w:r>
-              <w:t>N Interfaces</w:t>
-            </w:r>
-          </w:p>
-        </w:tc>
       </w:tr>
     </w:tbl>
     <w:p>
@@ -8240,10 +8193,21 @@
     </w:p>
     <w:p>
       <w:pPr>
+        <w:pStyle w:val="ListParagraph"/>
+      </w:pPr>
+    </w:p>
+    <w:p>
+      <w:pPr>
+        <w:pStyle w:val="ListParagraph"/>
+      </w:pPr>
+    </w:p>
+    <w:p>
+      <w:pPr>
         <w:pStyle w:val="Heading3HTT"/>
       </w:pPr>
       <w:bookmarkStart w:id="16" w:name="_Toc501271109"/>
       <w:r>
+        <w:lastRenderedPageBreak/>
         <w:t>1.2.</w:t>
       </w:r>
       <w:r>
@@ -8280,7 +8244,6 @@
           <w:b/>
           <w:color w:val="FF0000"/>
         </w:rPr>
-        <w:lastRenderedPageBreak/>
         <w:t>When a method in sub-class matching function name and parameters, that means that method have to be satisfying the overriding rules.</w:t>
       </w:r>
     </w:p>
@@ -8383,10 +8346,19 @@
         <w:t xml:space="preserve">If </w:t>
       </w:r>
       <w:r>
+        <w:rPr>
+          <w:u w:val="single"/>
+        </w:rPr>
         <w:t xml:space="preserve">static </w:t>
       </w:r>
       <w:r>
-        <w:t xml:space="preserve">and private </w:t>
+        <w:rPr>
+          <w:u w:val="single"/>
+        </w:rPr>
+        <w:t>and private</w:t>
+      </w:r>
+      <w:r>
+        <w:t xml:space="preserve"> </w:t>
       </w:r>
       <w:r>
         <w:t>methods are written in the subclass</w:t>
@@ -8734,6 +8706,7 @@
         </w:numPr>
       </w:pPr>
       <w:r>
+        <w:lastRenderedPageBreak/>
         <w:t>Default Constructor:</w:t>
       </w:r>
     </w:p>
@@ -8782,7 +8755,6 @@
         </w:numPr>
       </w:pPr>
       <w:r>
-        <w:lastRenderedPageBreak/>
         <w:t xml:space="preserve">Includes a </w:t>
       </w:r>
       <w:r>
@@ -9138,6 +9110,7 @@
         <w:rPr>
           <w:u w:val="single"/>
         </w:rPr>
+        <w:lastRenderedPageBreak/>
         <w:t>Byte</w:t>
       </w:r>
       <w:r>
@@ -9192,7 +9165,6 @@
         <w:pStyle w:val="ListParagraph"/>
       </w:pPr>
       <w:r>
-        <w:lastRenderedPageBreak/>
         <w:tab/>
         <w:t>-Octal Literals(21)(Base 8) : Representing octal form by placing "0" first</w:t>
       </w:r>
@@ -9716,7 +9688,11 @@
         <w:t>reference changes will not change</w:t>
       </w:r>
       <w:r>
-        <w:t xml:space="preserve"> the original object reference. If a change is applied, the reference variable will act independent </w:t>
+        <w:t xml:space="preserve"> the original object reference. </w:t>
+      </w:r>
+      <w:r>
+        <w:lastRenderedPageBreak/>
+        <w:t xml:space="preserve">If a change is applied, the reference variable will act independent </w:t>
       </w:r>
       <w:r>
         <w:t>from</w:t>
@@ -10165,6 +10141,7 @@
         </w:numPr>
       </w:pPr>
       <w:r>
+        <w:lastRenderedPageBreak/>
         <w:t xml:space="preserve">The </w:t>
       </w:r>
       <w:proofErr w:type="spellStart"/>
@@ -10296,7 +10273,6 @@
         <w:pStyle w:val="Heading4HTT"/>
       </w:pPr>
       <w:r>
-        <w:lastRenderedPageBreak/>
         <w:t>1.5.1.2. Operator "=="</w:t>
       </w:r>
     </w:p>
@@ -10702,6 +10678,7 @@
       </w:pPr>
       <w:bookmarkStart w:id="30" w:name="_Toc501271123"/>
       <w:r>
+        <w:lastRenderedPageBreak/>
         <w:t>1.5.4. Short Ci</w:t>
       </w:r>
       <w:r>
@@ -10730,7 +10707,6 @@
     </w:p>
     <w:p>
       <w:r>
-        <w:lastRenderedPageBreak/>
         <w:t>For || operation, if the first expression  results true,</w:t>
       </w:r>
     </w:p>
@@ -11118,6 +11094,7 @@
         <w:ind w:left="1440" w:firstLine="360"/>
       </w:pPr>
       <w:r>
+        <w:lastRenderedPageBreak/>
         <w:t>if (...)</w:t>
       </w:r>
     </w:p>
@@ -11168,7 +11145,15 @@
         </w:numPr>
       </w:pPr>
       <w:r>
-        <w:t xml:space="preserve">A switch expression must be evaluate to a char, byte, short, int, </w:t>
+        <w:t xml:space="preserve">A switch expression must be evaluate to a char, byte, short, </w:t>
+      </w:r>
+      <w:proofErr w:type="spellStart"/>
+      <w:r>
+        <w:t>int</w:t>
+      </w:r>
+      <w:proofErr w:type="spellEnd"/>
+      <w:r>
+        <w:t xml:space="preserve">, </w:t>
       </w:r>
       <w:proofErr w:type="spellStart"/>
       <w:r>
@@ -11188,7 +11173,6 @@
         </w:numPr>
       </w:pPr>
       <w:r>
-        <w:lastRenderedPageBreak/>
         <w:t>Switch does not take BOOLEAN</w:t>
       </w:r>
       <w:r>
@@ -11593,7 +11577,21 @@
         <w:rPr>
           <w:highlight w:val="green"/>
         </w:rPr>
-        <w:t xml:space="preserve"> (int x : </w:t>
+        <w:t xml:space="preserve"> (</w:t>
+      </w:r>
+      <w:proofErr w:type="spellStart"/>
+      <w:r>
+        <w:rPr>
+          <w:highlight w:val="green"/>
+        </w:rPr>
+        <w:t>int</w:t>
+      </w:r>
+      <w:proofErr w:type="spellEnd"/>
+      <w:r>
+        <w:rPr>
+          <w:highlight w:val="green"/>
+        </w:rPr>
+        <w:t xml:space="preserve"> x : </w:t>
       </w:r>
       <w:proofErr w:type="spellStart"/>
       <w:r>
@@ -11725,6 +11723,7 @@
       </w:pPr>
       <w:bookmarkStart w:id="40" w:name="_Toc501271133"/>
       <w:r>
+        <w:lastRenderedPageBreak/>
         <w:t>1.7</w:t>
       </w:r>
       <w:r>
@@ -11810,7 +11809,6 @@
         </w:numPr>
       </w:pPr>
       <w:r>
-        <w:lastRenderedPageBreak/>
         <w:t>Finally will always run.</w:t>
       </w:r>
     </w:p>
@@ -12160,6 +12158,7 @@
     </w:p>
     <w:p>
       <w:r>
+        <w:lastRenderedPageBreak/>
         <w:t>extends Exception</w:t>
       </w:r>
     </w:p>
@@ -12211,7 +12210,6 @@
       </w:pPr>
       <w:bookmarkStart w:id="43" w:name="_Toc501271136"/>
       <w:r>
-        <w:lastRenderedPageBreak/>
         <w:t>1.8</w:t>
       </w:r>
       <w:r>
@@ -12718,6 +12716,7 @@
       </w:pPr>
       <w:bookmarkStart w:id="45" w:name="_Toc501271138"/>
       <w:r>
+        <w:lastRenderedPageBreak/>
         <w:t xml:space="preserve">1.8.2. </w:t>
       </w:r>
       <w:proofErr w:type="spellStart"/>
@@ -12783,7 +12782,6 @@
       </w:pPr>
       <w:proofErr w:type="spellStart"/>
       <w:r>
-        <w:lastRenderedPageBreak/>
         <w:t>StringBuilder</w:t>
       </w:r>
       <w:proofErr w:type="spellEnd"/>
@@ -13396,6 +13394,7 @@
           <w:b/>
           <w:u w:val="single"/>
         </w:rPr>
+        <w:lastRenderedPageBreak/>
         <w:t>Assigning a value</w:t>
       </w:r>
       <w:r>
@@ -13869,6 +13868,7 @@
         <w:rPr>
           <w:rFonts w:eastAsiaTheme="majorEastAsia"/>
         </w:rPr>
+        <w:lastRenderedPageBreak/>
         <w:t xml:space="preserve">Functions : </w:t>
       </w:r>
       <w:r>
@@ -13921,7 +13921,6 @@
           <w:rFonts w:eastAsiaTheme="majorEastAsia"/>
           <w:i/>
         </w:rPr>
-        <w:lastRenderedPageBreak/>
         <w:t>CountDownLatch</w:t>
       </w:r>
       <w:proofErr w:type="spellEnd"/>
@@ -14242,6 +14241,7 @@
       </w:pPr>
       <w:bookmarkStart w:id="60" w:name="_Toc501271153"/>
       <w:r>
+        <w:lastRenderedPageBreak/>
         <w:t>2</w:t>
       </w:r>
       <w:r>
@@ -14281,7 +14281,6 @@
           <w:noProof/>
           <w:lang w:eastAsia="en-US"/>
         </w:rPr>
-        <w:lastRenderedPageBreak/>
         <w:drawing>
           <wp:inline distT="0" distB="0" distL="0" distR="0">
             <wp:extent cx="3257550" cy="2819962"/>
@@ -14500,6 +14499,7 @@
         <w:rPr>
           <w:szCs w:val="28"/>
         </w:rPr>
+        <w:lastRenderedPageBreak/>
         <w:t xml:space="preserve">Array List </w:t>
       </w:r>
       <w:r>
@@ -14614,7 +14614,6 @@
           <w:szCs w:val="28"/>
           <w:lang w:val="es-CO"/>
         </w:rPr>
-        <w:lastRenderedPageBreak/>
         <w:t xml:space="preserve">Rendimiento esta </w:t>
       </w:r>
       <w:proofErr w:type="spellStart"/>
@@ -14925,11 +14924,19 @@
           <w:i/>
         </w:rPr>
       </w:pPr>
+      <w:proofErr w:type="spellStart"/>
       <w:r>
         <w:rPr>
           <w:i/>
         </w:rPr>
-        <w:t xml:space="preserve">int [] </w:t>
+        <w:t>int</w:t>
+      </w:r>
+      <w:proofErr w:type="spellEnd"/>
+      <w:r>
+        <w:rPr>
+          <w:i/>
+        </w:rPr>
+        <w:t xml:space="preserve"> [] </w:t>
       </w:r>
       <w:proofErr w:type="spellStart"/>
       <w:r>
@@ -14943,7 +14950,21 @@
         <w:rPr>
           <w:i/>
         </w:rPr>
-        <w:t>= new int[5]</w:t>
+        <w:t xml:space="preserve">= new </w:t>
+      </w:r>
+      <w:proofErr w:type="spellStart"/>
+      <w:r>
+        <w:rPr>
+          <w:i/>
+        </w:rPr>
+        <w:t>int</w:t>
+      </w:r>
+      <w:proofErr w:type="spellEnd"/>
+      <w:r>
+        <w:rPr>
+          <w:i/>
+        </w:rPr>
+        <w:t>[5]</w:t>
       </w:r>
     </w:p>
     <w:p>
@@ -15524,7 +15545,7 @@
         <v:path o:extrusionok="f" gradientshapeok="t" o:connecttype="rect"/>
         <o:lock v:ext="edit" aspectratio="t"/>
       </v:shapetype>
-      <v:shape id="_x0000_i1040" type="#_x0000_t75" style="width:11.15pt;height:11.15pt" o:bullet="t">
+      <v:shape id="_x0000_i1030" type="#_x0000_t75" style="width:11.05pt;height:11.05pt" o:bullet="t">
         <v:imagedata r:id="rId1" o:title="msoED99"/>
       </v:shape>
     </w:pict>
@@ -19950,6 +19971,7 @@
   <w:style w:type="character" w:default="1" w:styleId="DefaultParagraphFont">
     <w:name w:val="Default Paragraph Font"/>
     <w:uiPriority w:val="1"/>
+    <w:semiHidden/>
     <w:unhideWhenUsed/>
   </w:style>
   <w:style w:type="table" w:default="1" w:styleId="TableNormal">
@@ -20681,7 +20703,7 @@
   <a:extraClrSchemeLst/>
   <a:extLst>
     <a:ext uri="{05A4C25C-085E-4340-85A3-A5531E510DB2}">
-      <thm15:themeFamily xmlns="" xmlns:thm15="http://schemas.microsoft.com/office/thememl/2012/main" name="Office Theme" id="{62F939B6-93AF-4DB8-9C6B-D6C7DFDC589F}" vid="{4A3C46E8-61CC-4603-A589-7422A47A8E4A}"/>
+      <thm15:themeFamily xmlns:thm15="http://schemas.microsoft.com/office/thememl/2012/main" xmlns="" name="Office Theme" id="{62F939B6-93AF-4DB8-9C6B-D6C7DFDC589F}" vid="{4A3C46E8-61CC-4603-A589-7422A47A8E4A}"/>
     </a:ext>
   </a:extLst>
 </a:theme>
@@ -20692,7 +20714,7 @@
 </file>
 
 <file path=customXml/itemProps1.xml><?xml version="1.0" encoding="utf-8"?>
-<ds:datastoreItem xmlns:ds="http://schemas.openxmlformats.org/officeDocument/2006/customXml" ds:itemID="{EAE7127B-B36A-42EB-887C-14DB409210A4}">
+<ds:datastoreItem xmlns:ds="http://schemas.openxmlformats.org/officeDocument/2006/customXml" ds:itemID="{E31B362C-FB17-40DF-B8AF-9B56F5D3BFEE}">
   <ds:schemaRefs>
     <ds:schemaRef ds:uri="http://schemas.openxmlformats.org/officeDocument/2006/bibliography"/>
   </ds:schemaRefs>

</xml_diff>